<commit_message>
o que o mm disse
</commit_message>
<xml_diff>
--- a/relatorio intercalar.docx
+++ b/relatorio intercalar.docx
@@ -1373,16 +1373,8 @@
         <w:rPr>
           <w:rFonts w:ascii="Avenir Book" w:hAnsi="Avenir Book"/>
         </w:rPr>
-        <w:t xml:space="preserve"> Essa afinidade é </w:t>
-      </w:r>
-      <w:proofErr w:type="gramStart"/>
-      <w:r>
-        <w:rPr>
-          <w:rFonts w:ascii="Avenir Book" w:hAnsi="Avenir Book"/>
-        </w:rPr>
-        <w:t>determinada segundo interesses</w:t>
-      </w:r>
-      <w:proofErr w:type="gramEnd"/>
+        <w:t xml:space="preserve"> Essa afinidade é determinada segundo interesses</w:t>
+      </w:r>
       <w:r>
         <w:rPr>
           <w:rFonts w:ascii="Avenir Book" w:hAnsi="Avenir Book"/>
@@ -1454,15 +1446,7 @@
         <w:rPr>
           <w:rFonts w:ascii="Avenir Book" w:hAnsi="Avenir Book"/>
         </w:rPr>
-        <w:t>Especificaçã</w:t>
-      </w:r>
-      <w:bookmarkStart w:id="3" w:name="_GoBack"/>
-      <w:bookmarkEnd w:id="3"/>
-      <w:r>
-        <w:rPr>
-          <w:rFonts w:ascii="Avenir Book" w:hAnsi="Avenir Book"/>
-        </w:rPr>
-        <w:t>o</w:t>
+        <w:t>Especificação</w:t>
       </w:r>
       <w:bookmarkEnd w:id="2"/>
     </w:p>
@@ -1574,7 +1558,7 @@
           <w:rFonts w:ascii="Avenir Book" w:hAnsi="Avenir Book"/>
         </w:rPr>
       </w:pPr>
-      <w:bookmarkStart w:id="4" w:name="_Toc509153048"/>
+      <w:bookmarkStart w:id="3" w:name="_Toc509153048"/>
       <w:r>
         <w:rPr>
           <w:rFonts w:ascii="Avenir Book" w:hAnsi="Avenir Book"/>
@@ -1587,7 +1571,7 @@
         </w:rPr>
         <w:t>Trabalho Efetuado</w:t>
       </w:r>
-      <w:bookmarkEnd w:id="4"/>
+      <w:bookmarkEnd w:id="3"/>
     </w:p>
     <w:p>
       <w:pPr>
@@ -1601,18 +1585,120 @@
         <w:rPr>
           <w:rFonts w:ascii="Avenir Book" w:hAnsi="Avenir Book"/>
         </w:rPr>
-        <w:t>Descrição do trabalho que já realizou.</w:t>
+        <w:t>O grupo procedeu à pesquisa sobre otimização e como resolver problemas deste tipo através da utilização de algoritmos genéticos.</w:t>
+      </w:r>
+      <w:r>
+        <w:rPr>
+          <w:rFonts w:ascii="Avenir Book" w:hAnsi="Avenir Book"/>
+        </w:rPr>
+        <w:t xml:space="preserve"> Du</w:t>
+      </w:r>
+      <w:r>
+        <w:rPr>
+          <w:rFonts w:ascii="Avenir Book" w:hAnsi="Avenir Book"/>
+        </w:rPr>
+        <w:t>rante ess</w:t>
+      </w:r>
+      <w:r>
+        <w:rPr>
+          <w:rFonts w:ascii="Avenir Book" w:hAnsi="Avenir Book"/>
+        </w:rPr>
+        <w:t xml:space="preserve">a pesquisa, tomamos conhecimento da biblioteca </w:t>
+      </w:r>
+      <w:r>
+        <w:rPr>
+          <w:rFonts w:ascii="Avenir Book" w:hAnsi="Avenir Book"/>
+          <w:i/>
+        </w:rPr>
+        <w:t>DEAP</w:t>
+      </w:r>
+      <w:r>
+        <w:rPr>
+          <w:rFonts w:ascii="Avenir Book" w:hAnsi="Avenir Book"/>
+        </w:rPr>
+        <w:t>,</w:t>
+      </w:r>
+      <w:r>
+        <w:rPr>
+          <w:rFonts w:ascii="Avenir Book" w:hAnsi="Avenir Book"/>
+        </w:rPr>
+        <w:t xml:space="preserve"> em </w:t>
+      </w:r>
+      <w:r>
+        <w:rPr>
+          <w:rFonts w:ascii="Avenir Book" w:hAnsi="Avenir Book"/>
+          <w:i/>
+        </w:rPr>
+        <w:t>python</w:t>
+      </w:r>
+      <w:r>
+        <w:rPr>
+          <w:rFonts w:ascii="Avenir Book" w:hAnsi="Avenir Book"/>
+        </w:rPr>
+        <w:t>, cujo foco são algoritmos evolucionais.</w:t>
+      </w:r>
+      <w:r>
+        <w:rPr>
+          <w:rFonts w:ascii="Avenir Book" w:hAnsi="Avenir Book"/>
+        </w:rPr>
+        <w:t xml:space="preserve"> Em princípio, recorreremos a esta mesma biblioteca.</w:t>
       </w:r>
     </w:p>
     <w:p>
       <w:pPr>
+        <w:pStyle w:val="CorpoTexto"/>
+        <w:ind w:left="-142" w:firstLine="850"/>
+        <w:rPr>
+          <w:rFonts w:ascii="Avenir Book" w:hAnsi="Avenir Book"/>
+        </w:rPr>
+      </w:pPr>
+      <w:r>
+        <w:rPr>
+          <w:rFonts w:ascii="Avenir Book" w:hAnsi="Avenir Book"/>
+        </w:rPr>
+        <w:lastRenderedPageBreak/>
+        <w:t xml:space="preserve">Ainda, </w:t>
+      </w:r>
+      <w:r>
+        <w:rPr>
+          <w:rFonts w:ascii="Avenir Book" w:hAnsi="Avenir Book"/>
+        </w:rPr>
+        <w:t>e de forma a permitir o seu uso,</w:t>
+      </w:r>
+      <w:r>
+        <w:rPr>
+          <w:rFonts w:ascii="Avenir Book" w:hAnsi="Avenir Book"/>
+        </w:rPr>
+        <w:t xml:space="preserve"> demos início a alguma estruturação do código em classes e ló</w:t>
+      </w:r>
+      <w:r>
+        <w:rPr>
+          <w:rFonts w:ascii="Avenir Book" w:hAnsi="Avenir Book"/>
+        </w:rPr>
+        <w:t>gica</w:t>
+      </w:r>
+      <w:r>
+        <w:rPr>
+          <w:rFonts w:ascii="Avenir Book" w:hAnsi="Avenir Book"/>
+        </w:rPr>
+        <w:t>, estudamos um pouco a biblioteca e familiarizamo-nos com a linguagem</w:t>
+      </w:r>
+      <w:r>
+        <w:rPr>
+          <w:rFonts w:ascii="Avenir Book" w:hAnsi="Avenir Book"/>
+        </w:rPr>
+        <w:t>.</w:t>
+      </w:r>
+    </w:p>
+    <w:p>
+      <w:pPr>
         <w:pStyle w:val="Heading2"/>
         <w:ind w:left="-142"/>
         <w:rPr>
           <w:rFonts w:ascii="Avenir Book" w:hAnsi="Avenir Book"/>
         </w:rPr>
       </w:pPr>
-      <w:bookmarkStart w:id="5" w:name="_Toc509153049"/>
+      <w:bookmarkStart w:id="4" w:name="_Toc509153049"/>
       <w:r>
         <w:rPr>
           <w:rFonts w:ascii="Avenir Book" w:hAnsi="Avenir Book"/>
@@ -1625,7 +1711,7 @@
         </w:rPr>
         <w:t>Resultados Esperados e Forma de Avaliação</w:t>
       </w:r>
-      <w:bookmarkEnd w:id="5"/>
+      <w:bookmarkEnd w:id="4"/>
     </w:p>
     <w:p>
       <w:pPr>
@@ -1636,23 +1722,92 @@
         <w:spacing w:before="0"/>
         <w:ind w:left="-142" w:firstLine="851"/>
         <w:rPr>
-          <w:rFonts w:ascii="Avenir Book" w:hAnsi="Avenir Book"/>
-        </w:rPr>
-      </w:pPr>
-      <w:r>
-        <w:rPr>
           <w:rFonts w:ascii="Avenir Book" w:hAnsi="Avenir Book" w:cs="Times New Roman"/>
         </w:rPr>
-        <w:t>Enumere testes a definir para validar o resultado do trabalho.</w:t>
+      </w:pPr>
+      <w:r>
+        <w:rPr>
+          <w:rFonts w:ascii="Avenir Book" w:hAnsi="Avenir Book" w:cs="Times New Roman"/>
+        </w:rPr>
+        <w:t>Input</w:t>
+      </w:r>
+      <w:r>
+        <w:rPr>
+          <w:rFonts w:ascii="Avenir Book" w:hAnsi="Avenir Book" w:cs="Times New Roman"/>
+        </w:rPr>
+        <w:t xml:space="preserve"> -</w:t>
+      </w:r>
+      <w:r>
+        <w:rPr>
+          <w:rFonts w:ascii="Avenir Book" w:hAnsi="Avenir Book" w:cs="Times New Roman"/>
+        </w:rPr>
+        <w:t xml:space="preserve"> registo das pessoas, número de mesas e </w:t>
+      </w:r>
+      <w:r>
+        <w:rPr>
+          <w:rFonts w:ascii="Avenir Book" w:hAnsi="Avenir Book" w:cs="Times New Roman"/>
+        </w:rPr>
+        <w:t>capacidade das mesas.</w:t>
       </w:r>
     </w:p>
     <w:p>
       <w:pPr>
+        <w:tabs>
+          <w:tab w:val="left" w:pos="446"/>
+          <w:tab w:val="center" w:pos="4535"/>
+        </w:tabs>
+        <w:spacing w:before="0"/>
+        <w:ind w:left="-142" w:firstLine="851"/>
+        <w:rPr>
+          <w:rFonts w:ascii="Avenir Book" w:hAnsi="Avenir Book" w:cs="Times New Roman"/>
+        </w:rPr>
+      </w:pPr>
+      <w:r>
+        <w:rPr>
+          <w:rFonts w:ascii="Avenir Book" w:hAnsi="Avenir Book" w:cs="Times New Roman"/>
+        </w:rPr>
+        <w:t>Output -</w:t>
+      </w:r>
+      <w:r>
+        <w:rPr>
+          <w:rFonts w:ascii="Avenir Book" w:hAnsi="Avenir Book" w:cs="Times New Roman"/>
+        </w:rPr>
+        <w:t xml:space="preserve"> constituição de cada mesa</w:t>
+      </w:r>
+      <w:r>
+        <w:rPr>
+          <w:rFonts w:ascii="Avenir Book" w:hAnsi="Avenir Book" w:cs="Times New Roman"/>
+        </w:rPr>
+        <w:t>.</w:t>
+      </w:r>
+      <w:bookmarkStart w:id="5" w:name="_GoBack"/>
+      <w:bookmarkEnd w:id="5"/>
+    </w:p>
+    <w:p>
+      <w:pPr>
+        <w:tabs>
+          <w:tab w:val="left" w:pos="446"/>
+          <w:tab w:val="center" w:pos="4535"/>
+        </w:tabs>
+        <w:spacing w:before="0"/>
+        <w:ind w:left="-142" w:firstLine="851"/>
+        <w:rPr>
+          <w:rFonts w:ascii="Avenir Book" w:hAnsi="Avenir Book" w:cs="Times New Roman"/>
+        </w:rPr>
+      </w:pPr>
+      <w:r>
+        <w:rPr>
+          <w:rFonts w:ascii="Avenir Book" w:hAnsi="Avenir Book" w:cs="Times New Roman"/>
+        </w:rPr>
+        <w:t xml:space="preserve">Enumere testes a definir para validar o resultado do trabalho. </w:t>
+      </w:r>
+    </w:p>
+    <w:p>
+      <w:pPr>
         <w:pStyle w:val="Heading1"/>
       </w:pPr>
       <w:bookmarkStart w:id="6" w:name="_Toc509153050"/>
       <w:r>
-        <w:lastRenderedPageBreak/>
         <w:t>Conclusões</w:t>
       </w:r>
       <w:bookmarkEnd w:id="6"/>
@@ -1813,7 +1968,7 @@
         <w:rStyle w:val="PageNumber"/>
         <w:noProof/>
       </w:rPr>
-      <w:t>3</w:t>
+      <w:t>4</w:t>
     </w:r>
     <w:r>
       <w:rPr>
@@ -1949,7 +2104,7 @@
                         <a:noFill/>
                         <a:extLst>
                           <a:ext uri="{909E8E84-426E-40dd-AFC4-6F175D3DCCD1}">
-                            <a14:hiddenFill xmlns:a14="http://schemas.microsoft.com/office/drawing/2010/main" xmlns:w="http://schemas.openxmlformats.org/wordprocessingml/2006/main" xmlns:w10="urn:schemas-microsoft-com:office:word" xmlns:v="urn:schemas-microsoft-com:vml" xmlns:o="urn:schemas-microsoft-com:office:office" xmlns="">
+                            <a14:hiddenFill xmlns="" xmlns:o="urn:schemas-microsoft-com:office:office" xmlns:v="urn:schemas-microsoft-com:vml" xmlns:w10="urn:schemas-microsoft-com:office:word" xmlns:w="http://schemas.openxmlformats.org/wordprocessingml/2006/main" xmlns:a14="http://schemas.microsoft.com/office/drawing/2010/main">
                               <a:solidFill>
                                 <a:srgbClr val="FFFFFF"/>
                               </a:solidFill>
@@ -1987,7 +2142,7 @@
                         </a:effectLst>
                         <a:extLst>
                           <a:ext uri="{909E8E84-426E-40dd-AFC4-6F175D3DCCD1}">
-                            <a14:hiddenFill xmlns:a14="http://schemas.microsoft.com/office/drawing/2010/main" xmlns:w="http://schemas.openxmlformats.org/wordprocessingml/2006/main" xmlns:w10="urn:schemas-microsoft-com:office:word" xmlns:v="urn:schemas-microsoft-com:vml" xmlns:o="urn:schemas-microsoft-com:office:office" xmlns="">
+                            <a14:hiddenFill xmlns="" xmlns:o="urn:schemas-microsoft-com:office:office" xmlns:v="urn:schemas-microsoft-com:vml" xmlns:w10="urn:schemas-microsoft-com:office:word" xmlns:w="http://schemas.openxmlformats.org/wordprocessingml/2006/main" xmlns:a14="http://schemas.microsoft.com/office/drawing/2010/main">
                               <a:noFill/>
                             </a14:hiddenFill>
                           </a:ext>
@@ -8049,7 +8204,7 @@
 </file>
 
 <file path=customXml/itemProps1.xml><?xml version="1.0" encoding="utf-8"?>
-<ds:datastoreItem xmlns:ds="http://schemas.openxmlformats.org/officeDocument/2006/customXml" ds:itemID="{645F1BCA-9878-2A4C-B3FA-D7AFC89DC93A}">
+<ds:datastoreItem xmlns:ds="http://schemas.openxmlformats.org/officeDocument/2006/customXml" ds:itemID="{05F36A49-28E6-3441-9214-5E2F1CB50C64}">
   <ds:schemaRefs>
     <ds:schemaRef ds:uri="http://schemas.openxmlformats.org/officeDocument/2006/bibliography"/>
   </ds:schemaRefs>

</xml_diff>

<commit_message>
a vermelho o que falta
</commit_message>
<xml_diff>
--- a/relatorio intercalar.docx
+++ b/relatorio intercalar.docx
@@ -1462,6 +1462,33 @@
         <w:rPr>
           <w:rFonts w:ascii="Avenir Book" w:eastAsia="SimSun" w:hAnsi="Avenir Book"/>
         </w:rPr>
+        <w:t>O problema em questão inclui-se nos problemas de otimização dado que se pretende maximizar a afinidade existente</w:t>
+      </w:r>
+      <w:r>
+        <w:rPr>
+          <w:rFonts w:ascii="Avenir Book" w:eastAsia="SimSun" w:hAnsi="Avenir Book"/>
+        </w:rPr>
+        <w:t xml:space="preserve"> entre pessoas</w:t>
+      </w:r>
+      <w:r>
+        <w:rPr>
+          <w:rFonts w:ascii="Avenir Book" w:eastAsia="SimSun" w:hAnsi="Avenir Book"/>
+        </w:rPr>
+        <w:t xml:space="preserve"> no conjunto de todas as mesas.</w:t>
+      </w:r>
+    </w:p>
+    <w:p>
+      <w:pPr>
+        <w:pStyle w:val="CorpoTexto"/>
+        <w:ind w:left="-142" w:firstLine="850"/>
+        <w:rPr>
+          <w:rFonts w:ascii="Avenir Book" w:eastAsia="SimSun" w:hAnsi="Avenir Book"/>
+        </w:rPr>
+      </w:pPr>
+      <w:r>
+        <w:rPr>
+          <w:rFonts w:ascii="Avenir Book" w:eastAsia="SimSun" w:hAnsi="Avenir Book"/>
+        </w:rPr>
         <w:t xml:space="preserve">Cada mesa tem entre </w:t>
       </w:r>
       <w:r>
@@ -1541,11 +1568,13 @@
         <w:ind w:left="-142" w:firstLine="850"/>
         <w:rPr>
           <w:rFonts w:ascii="Avenir Book" w:eastAsia="SimSun" w:hAnsi="Avenir Book"/>
+          <w:color w:val="FF0000"/>
         </w:rPr>
       </w:pPr>
       <w:r>
         <w:rPr>
           <w:rFonts w:ascii="Avenir Book" w:eastAsia="SimSun" w:hAnsi="Avenir Book"/>
+          <w:color w:val="FF0000"/>
         </w:rPr>
         <w:t>Representação do tema como problema de otimização: estados, função de cruzamento/mutação, função de vizinhança, função de avaliação, critérios de paragem. Algoritmos de otimização a aplicar (ilustrados para o caso concreto).</w:t>
       </w:r>
@@ -1603,7 +1632,14 @@
         <w:rPr>
           <w:rFonts w:ascii="Avenir Book" w:hAnsi="Avenir Book"/>
         </w:rPr>
-        <w:t xml:space="preserve">a pesquisa, tomamos conhecimento da biblioteca </w:t>
+        <w:t xml:space="preserve">a pesquisa, </w:t>
+      </w:r>
+      <w:r>
+        <w:rPr>
+          <w:rFonts w:ascii="Avenir Book" w:hAnsi="Avenir Book"/>
+        </w:rPr>
+        <w:lastRenderedPageBreak/>
+        <w:t xml:space="preserve">tomamos conhecimento da biblioteca </w:t>
       </w:r>
       <w:r>
         <w:rPr>
@@ -1656,7 +1692,6 @@
         <w:rPr>
           <w:rFonts w:ascii="Avenir Book" w:hAnsi="Avenir Book"/>
         </w:rPr>
-        <w:lastRenderedPageBreak/>
         <w:t xml:space="preserve">Ainda, </w:t>
       </w:r>
       <w:r>
@@ -1728,6 +1763,8 @@
       <w:r>
         <w:rPr>
           <w:rFonts w:ascii="Avenir Book" w:hAnsi="Avenir Book" w:cs="Times New Roman"/>
+          <w:b/>
+          <w:i/>
         </w:rPr>
         <w:t>Input</w:t>
       </w:r>
@@ -1766,22 +1803,8 @@
         <w:rPr>
           <w:rFonts w:ascii="Avenir Book" w:hAnsi="Avenir Book" w:cs="Times New Roman"/>
         </w:rPr>
-        <w:t>Output -</w:t>
-      </w:r>
-      <w:r>
-        <w:rPr>
-          <w:rFonts w:ascii="Avenir Book" w:hAnsi="Avenir Book" w:cs="Times New Roman"/>
-        </w:rPr>
-        <w:t xml:space="preserve"> constituição de cada mesa</w:t>
-      </w:r>
-      <w:r>
-        <w:rPr>
-          <w:rFonts w:ascii="Avenir Book" w:hAnsi="Avenir Book" w:cs="Times New Roman"/>
-        </w:rPr>
-        <w:t>.</w:t>
-      </w:r>
-      <w:bookmarkStart w:id="5" w:name="_GoBack"/>
-      <w:bookmarkEnd w:id="5"/>
+        <w:t>O ficheiro de input relativo às pessoas inscritas estará organizado da seguinte forma:</w:t>
+      </w:r>
     </w:p>
     <w:p>
       <w:pPr>
@@ -1799,16 +1822,125 @@
         <w:rPr>
           <w:rFonts w:ascii="Avenir Book" w:hAnsi="Avenir Book" w:cs="Times New Roman"/>
         </w:rPr>
-        <w:t xml:space="preserve">Enumere testes a definir para validar o resultado do trabalho. </w:t>
+        <w:t>Nome Apelido - IdGrupo; Idade; Hobby; Trabalho.</w:t>
       </w:r>
     </w:p>
     <w:p>
       <w:pPr>
+        <w:tabs>
+          <w:tab w:val="left" w:pos="446"/>
+          <w:tab w:val="center" w:pos="4535"/>
+        </w:tabs>
+        <w:spacing w:before="0"/>
+        <w:ind w:left="-142" w:firstLine="851"/>
+        <w:rPr>
+          <w:rFonts w:ascii="Avenir Book" w:hAnsi="Avenir Book" w:cs="Times New Roman"/>
+        </w:rPr>
+      </w:pPr>
+    </w:p>
+    <w:p>
+      <w:pPr>
+        <w:tabs>
+          <w:tab w:val="left" w:pos="446"/>
+          <w:tab w:val="center" w:pos="4535"/>
+        </w:tabs>
+        <w:spacing w:before="0"/>
+        <w:ind w:left="-142" w:firstLine="851"/>
+        <w:rPr>
+          <w:rFonts w:ascii="Avenir Book" w:hAnsi="Avenir Book" w:cs="Times New Roman"/>
+        </w:rPr>
+      </w:pPr>
+      <w:r>
+        <w:rPr>
+          <w:rFonts w:ascii="Avenir Book" w:hAnsi="Avenir Book" w:cs="Times New Roman"/>
+          <w:b/>
+          <w:i/>
+        </w:rPr>
+        <w:t>Output</w:t>
+      </w:r>
+      <w:r>
+        <w:rPr>
+          <w:rFonts w:ascii="Avenir Book" w:hAnsi="Avenir Book" w:cs="Times New Roman"/>
+        </w:rPr>
+        <w:t xml:space="preserve"> -</w:t>
+      </w:r>
+      <w:r>
+        <w:rPr>
+          <w:rFonts w:ascii="Avenir Book" w:hAnsi="Avenir Book" w:cs="Times New Roman"/>
+        </w:rPr>
+        <w:t xml:space="preserve"> constituição de cada mesa</w:t>
+      </w:r>
+      <w:r>
+        <w:rPr>
+          <w:rFonts w:ascii="Avenir Book" w:hAnsi="Avenir Book" w:cs="Times New Roman"/>
+        </w:rPr>
+        <w:t>.</w:t>
+      </w:r>
+    </w:p>
+    <w:p>
+      <w:pPr>
+        <w:tabs>
+          <w:tab w:val="left" w:pos="446"/>
+          <w:tab w:val="center" w:pos="4535"/>
+        </w:tabs>
+        <w:spacing w:before="0"/>
+        <w:ind w:left="-142" w:firstLine="851"/>
+        <w:rPr>
+          <w:rFonts w:ascii="Avenir Book" w:hAnsi="Avenir Book" w:cs="Times New Roman"/>
+        </w:rPr>
+      </w:pPr>
+      <w:r>
+        <w:rPr>
+          <w:rFonts w:ascii="Avenir Book" w:hAnsi="Avenir Book" w:cs="Times New Roman"/>
+        </w:rPr>
+        <w:t xml:space="preserve">O output deverá ser apenas </w:t>
+      </w:r>
+      <w:r>
+        <w:rPr>
+          <w:rFonts w:ascii="Avenir Book" w:hAnsi="Avenir Book" w:cs="Times New Roman"/>
+        </w:rPr>
+        <w:t>a</w:t>
+      </w:r>
+      <w:r>
+        <w:rPr>
+          <w:rFonts w:ascii="Avenir Book" w:hAnsi="Avenir Book" w:cs="Times New Roman"/>
+        </w:rPr>
+        <w:t>presentado na consola.</w:t>
+      </w:r>
+    </w:p>
+    <w:p>
+      <w:pPr>
         <w:pStyle w:val="Heading1"/>
       </w:pPr>
-      <w:bookmarkStart w:id="6" w:name="_Toc509153050"/>
+      <w:bookmarkStart w:id="5" w:name="_Toc509153050"/>
       <w:r>
         <w:t>Conclusões</w:t>
+      </w:r>
+      <w:bookmarkEnd w:id="5"/>
+    </w:p>
+    <w:p>
+      <w:pPr>
+        <w:pStyle w:val="CorpoTexto"/>
+        <w:rPr>
+          <w:rFonts w:ascii="Avenir Book" w:hAnsi="Avenir Book"/>
+          <w:color w:val="FF0000"/>
+        </w:rPr>
+      </w:pPr>
+      <w:r>
+        <w:rPr>
+          <w:rFonts w:ascii="Avenir Book" w:hAnsi="Avenir Book"/>
+          <w:color w:val="FF0000"/>
+        </w:rPr>
+        <w:t>Escreva aqui as conclusões que achar devidas.</w:t>
+      </w:r>
+    </w:p>
+    <w:p>
+      <w:pPr>
+        <w:pStyle w:val="Heading1"/>
+      </w:pPr>
+      <w:bookmarkStart w:id="6" w:name="_Toc509153051"/>
+      <w:r>
+        <w:t>Recursos</w:t>
       </w:r>
       <w:bookmarkEnd w:id="6"/>
     </w:p>
@@ -1817,39 +1949,19 @@
         <w:pStyle w:val="CorpoTexto"/>
         <w:rPr>
           <w:rFonts w:ascii="Avenir Book" w:hAnsi="Avenir Book"/>
-        </w:rPr>
-      </w:pPr>
-      <w:r>
-        <w:rPr>
-          <w:rFonts w:ascii="Avenir Book" w:hAnsi="Avenir Book"/>
-        </w:rPr>
-        <w:t>Escreva aqui as conclusões que achar devidas.</w:t>
+          <w:color w:val="FF0000"/>
+        </w:rPr>
+      </w:pPr>
+      <w:bookmarkStart w:id="7" w:name="_GoBack"/>
+      <w:r>
+        <w:rPr>
+          <w:rFonts w:ascii="Avenir Book" w:hAnsi="Avenir Book"/>
+          <w:color w:val="FF0000"/>
+        </w:rPr>
+        <w:t>Indique os recursos usados na realização do trabalho: bibliografia e software.</w:t>
       </w:r>
     </w:p>
-    <w:p>
-      <w:pPr>
-        <w:pStyle w:val="Heading1"/>
-      </w:pPr>
-      <w:bookmarkStart w:id="7" w:name="_Toc509153051"/>
-      <w:r>
-        <w:t>Recursos</w:t>
-      </w:r>
-      <w:bookmarkEnd w:id="7"/>
-    </w:p>
-    <w:p>
-      <w:pPr>
-        <w:pStyle w:val="CorpoTexto"/>
-        <w:rPr>
-          <w:rFonts w:ascii="Avenir Book" w:hAnsi="Avenir Book"/>
-        </w:rPr>
-      </w:pPr>
-      <w:r>
-        <w:rPr>
-          <w:rFonts w:ascii="Avenir Book" w:hAnsi="Avenir Book"/>
-        </w:rPr>
-        <w:t>Indique os recursos usados na realização do trabalho: bibliografia e software.</w:t>
-      </w:r>
-    </w:p>
+    <w:bookmarkEnd w:id="7"/>
     <w:sectPr>
       <w:headerReference w:type="even" r:id="rId9"/>
       <w:headerReference w:type="default" r:id="rId10"/>
@@ -1968,7 +2080,7 @@
         <w:rStyle w:val="PageNumber"/>
         <w:noProof/>
       </w:rPr>
-      <w:t>4</w:t>
+      <w:t>3</w:t>
     </w:r>
     <w:r>
       <w:rPr>
@@ -6453,7 +6565,7 @@
   </w:latentStyles>
   <w:style w:type="paragraph" w:default="1" w:styleId="Normal">
     <w:name w:val="Normal"/>
-    <w:rsid w:val="005D6645"/>
+    <w:rsid w:val="00736BE4"/>
     <w:pPr>
       <w:spacing w:before="120"/>
       <w:jc w:val="both"/>
@@ -8204,7 +8316,7 @@
 </file>
 
 <file path=customXml/itemProps1.xml><?xml version="1.0" encoding="utf-8"?>
-<ds:datastoreItem xmlns:ds="http://schemas.openxmlformats.org/officeDocument/2006/customXml" ds:itemID="{05F36A49-28E6-3441-9214-5E2F1CB50C64}">
+<ds:datastoreItem xmlns:ds="http://schemas.openxmlformats.org/officeDocument/2006/customXml" ds:itemID="{DE88DB1B-FF2F-8144-A842-D88A6CEC4573}">
   <ds:schemaRefs>
     <ds:schemaRef ds:uri="http://schemas.openxmlformats.org/officeDocument/2006/bibliography"/>
   </ds:schemaRefs>

</xml_diff>

<commit_message>
mais cenas no input a explicar os parâmetros
</commit_message>
<xml_diff>
--- a/relatorio intercalar.docx
+++ b/relatorio intercalar.docx
@@ -1778,13 +1778,51 @@
         <w:rPr>
           <w:rFonts w:ascii="Avenir Book" w:hAnsi="Avenir Book" w:cs="Times New Roman"/>
         </w:rPr>
-        <w:t xml:space="preserve"> registo das pessoas, número de mesas e </w:t>
+        <w:t xml:space="preserve"> registo das pessoas, número de mesas</w:t>
       </w:r>
       <w:r>
         <w:rPr>
           <w:rFonts w:ascii="Avenir Book" w:hAnsi="Avenir Book" w:cs="Times New Roman"/>
         </w:rPr>
-        <w:t>capacidade das mesas.</w:t>
+        <w:t xml:space="preserve"> </w:t>
+      </w:r>
+      <w:r>
+        <w:rPr>
+          <w:rFonts w:ascii="Avenir Book" w:hAnsi="Avenir Book" w:cs="Times New Roman"/>
+          <w:i/>
+        </w:rPr>
+        <w:t>Nt</w:t>
+      </w:r>
+      <w:r>
+        <w:rPr>
+          <w:rFonts w:ascii="Avenir Book" w:hAnsi="Avenir Book" w:cs="Times New Roman"/>
+        </w:rPr>
+        <w:t xml:space="preserve"> e </w:t>
+      </w:r>
+      <w:r>
+        <w:rPr>
+          <w:rFonts w:ascii="Avenir Book" w:hAnsi="Avenir Book" w:cs="Times New Roman"/>
+        </w:rPr>
+        <w:t>capacidade das mesas</w:t>
+      </w:r>
+      <w:r>
+        <w:rPr>
+          <w:rFonts w:ascii="Avenir Book" w:hAnsi="Avenir Book" w:cs="Times New Roman"/>
+        </w:rPr>
+        <w:t xml:space="preserve"> </w:t>
+      </w:r>
+      <w:r>
+        <w:rPr>
+          <w:rFonts w:ascii="Avenir Book" w:hAnsi="Avenir Book" w:cs="Times New Roman"/>
+          <w:i/>
+        </w:rPr>
+        <w:t>t</w:t>
+      </w:r>
+      <w:r>
+        <w:rPr>
+          <w:rFonts w:ascii="Avenir Book" w:hAnsi="Avenir Book" w:cs="Times New Roman"/>
+        </w:rPr>
+        <w:t>.</w:t>
       </w:r>
     </w:p>
     <w:p>
@@ -1837,6 +1875,66 @@
           <w:rFonts w:ascii="Avenir Book" w:hAnsi="Avenir Book" w:cs="Times New Roman"/>
         </w:rPr>
       </w:pPr>
+      <w:r>
+        <w:rPr>
+          <w:rFonts w:ascii="Avenir Book" w:hAnsi="Avenir Book" w:cs="Times New Roman"/>
+        </w:rPr>
+        <w:t>As</w:t>
+      </w:r>
+      <w:r>
+        <w:rPr>
+          <w:rFonts w:ascii="Avenir Book" w:hAnsi="Avenir Book" w:cs="Times New Roman"/>
+        </w:rPr>
+        <w:t xml:space="preserve"> prioridade</w:t>
+      </w:r>
+      <w:r>
+        <w:rPr>
+          <w:rFonts w:ascii="Avenir Book" w:hAnsi="Avenir Book" w:cs="Times New Roman"/>
+        </w:rPr>
+        <w:t>s</w:t>
+      </w:r>
+      <w:r>
+        <w:rPr>
+          <w:rFonts w:ascii="Avenir Book" w:hAnsi="Avenir Book" w:cs="Times New Roman"/>
+        </w:rPr>
+        <w:t xml:space="preserve"> para o agrupamento de pessoas numa mesa</w:t>
+      </w:r>
+      <w:r>
+        <w:rPr>
+          <w:rFonts w:ascii="Avenir Book" w:hAnsi="Avenir Book" w:cs="Times New Roman"/>
+        </w:rPr>
+        <w:t xml:space="preserve"> </w:t>
+      </w:r>
+      <w:r>
+        <w:rPr>
+          <w:rFonts w:ascii="Avenir Book" w:hAnsi="Avenir Book" w:cs="Times New Roman"/>
+        </w:rPr>
+        <w:t>são, em primeiro lugar, o id do grupo e, em seguida,</w:t>
+      </w:r>
+      <w:r>
+        <w:rPr>
+          <w:rFonts w:ascii="Avenir Book" w:hAnsi="Avenir Book" w:cs="Times New Roman"/>
+        </w:rPr>
+        <w:t xml:space="preserve"> a idade, hobby e trabalho </w:t>
+      </w:r>
+      <w:r>
+        <w:rPr>
+          <w:rFonts w:ascii="Avenir Book" w:hAnsi="Avenir Book" w:cs="Times New Roman"/>
+        </w:rPr>
+        <w:t xml:space="preserve">que </w:t>
+      </w:r>
+      <w:r>
+        <w:rPr>
+          <w:rFonts w:ascii="Avenir Book" w:hAnsi="Avenir Book" w:cs="Times New Roman"/>
+        </w:rPr>
+        <w:t>constituem as afinidades</w:t>
+      </w:r>
+      <w:r>
+        <w:rPr>
+          <w:rFonts w:ascii="Avenir Book" w:hAnsi="Avenir Book" w:cs="Times New Roman"/>
+        </w:rPr>
+        <w:t xml:space="preserve"> extra grupo.</w:t>
+      </w:r>
     </w:p>
     <w:p>
       <w:pPr>
@@ -1850,32 +1948,6 @@
           <w:rFonts w:ascii="Avenir Book" w:hAnsi="Avenir Book" w:cs="Times New Roman"/>
         </w:rPr>
       </w:pPr>
-      <w:r>
-        <w:rPr>
-          <w:rFonts w:ascii="Avenir Book" w:hAnsi="Avenir Book" w:cs="Times New Roman"/>
-          <w:b/>
-          <w:i/>
-        </w:rPr>
-        <w:t>Output</w:t>
-      </w:r>
-      <w:r>
-        <w:rPr>
-          <w:rFonts w:ascii="Avenir Book" w:hAnsi="Avenir Book" w:cs="Times New Roman"/>
-        </w:rPr>
-        <w:t xml:space="preserve"> -</w:t>
-      </w:r>
-      <w:r>
-        <w:rPr>
-          <w:rFonts w:ascii="Avenir Book" w:hAnsi="Avenir Book" w:cs="Times New Roman"/>
-        </w:rPr>
-        <w:t xml:space="preserve"> constituição de cada mesa</w:t>
-      </w:r>
-      <w:r>
-        <w:rPr>
-          <w:rFonts w:ascii="Avenir Book" w:hAnsi="Avenir Book" w:cs="Times New Roman"/>
-        </w:rPr>
-        <w:t>.</w:t>
-      </w:r>
     </w:p>
     <w:p>
       <w:pPr>
@@ -1892,55 +1964,70 @@
       <w:r>
         <w:rPr>
           <w:rFonts w:ascii="Avenir Book" w:hAnsi="Avenir Book" w:cs="Times New Roman"/>
-        </w:rPr>
-        <w:t xml:space="preserve">O output deverá ser apenas </w:t>
+          <w:b/>
+          <w:i/>
+        </w:rPr>
+        <w:t>Output</w:t>
       </w:r>
       <w:r>
         <w:rPr>
           <w:rFonts w:ascii="Avenir Book" w:hAnsi="Avenir Book" w:cs="Times New Roman"/>
         </w:rPr>
-        <w:t>a</w:t>
+        <w:t xml:space="preserve"> -</w:t>
       </w:r>
       <w:r>
         <w:rPr>
           <w:rFonts w:ascii="Avenir Book" w:hAnsi="Avenir Book" w:cs="Times New Roman"/>
         </w:rPr>
-        <w:t>presentado na consola.</w:t>
+        <w:t xml:space="preserve"> constituição de cada mesa</w:t>
+      </w:r>
+      <w:r>
+        <w:rPr>
+          <w:rFonts w:ascii="Avenir Book" w:hAnsi="Avenir Book" w:cs="Times New Roman"/>
+        </w:rPr>
+        <w:t>.</w:t>
       </w:r>
     </w:p>
     <w:p>
       <w:pPr>
-        <w:pStyle w:val="Heading1"/>
-      </w:pPr>
-      <w:bookmarkStart w:id="5" w:name="_Toc509153050"/>
-      <w:r>
-        <w:t>Conclusões</w:t>
-      </w:r>
+        <w:tabs>
+          <w:tab w:val="left" w:pos="446"/>
+          <w:tab w:val="center" w:pos="4535"/>
+        </w:tabs>
+        <w:spacing w:before="0"/>
+        <w:ind w:left="-142" w:firstLine="851"/>
+        <w:rPr>
+          <w:rFonts w:ascii="Avenir Book" w:hAnsi="Avenir Book" w:cs="Times New Roman"/>
+        </w:rPr>
+      </w:pPr>
+      <w:r>
+        <w:rPr>
+          <w:rFonts w:ascii="Avenir Book" w:hAnsi="Avenir Book" w:cs="Times New Roman"/>
+        </w:rPr>
+        <w:t xml:space="preserve">O output deverá ser apenas </w:t>
+      </w:r>
+      <w:r>
+        <w:rPr>
+          <w:rFonts w:ascii="Avenir Book" w:hAnsi="Avenir Book" w:cs="Times New Roman"/>
+        </w:rPr>
+        <w:t>a</w:t>
+      </w:r>
+      <w:r>
+        <w:rPr>
+          <w:rFonts w:ascii="Avenir Book" w:hAnsi="Avenir Book" w:cs="Times New Roman"/>
+        </w:rPr>
+        <w:t>presentado na consola.</w:t>
+      </w:r>
+      <w:bookmarkStart w:id="5" w:name="_GoBack"/>
       <w:bookmarkEnd w:id="5"/>
     </w:p>
     <w:p>
       <w:pPr>
-        <w:pStyle w:val="CorpoTexto"/>
-        <w:rPr>
-          <w:rFonts w:ascii="Avenir Book" w:hAnsi="Avenir Book"/>
-          <w:color w:val="FF0000"/>
-        </w:rPr>
-      </w:pPr>
-      <w:r>
-        <w:rPr>
-          <w:rFonts w:ascii="Avenir Book" w:hAnsi="Avenir Book"/>
-          <w:color w:val="FF0000"/>
-        </w:rPr>
-        <w:t>Escreva aqui as conclusões que achar devidas.</w:t>
-      </w:r>
-    </w:p>
-    <w:p>
-      <w:pPr>
         <w:pStyle w:val="Heading1"/>
       </w:pPr>
-      <w:bookmarkStart w:id="6" w:name="_Toc509153051"/>
-      <w:r>
-        <w:t>Recursos</w:t>
+      <w:bookmarkStart w:id="6" w:name="_Toc509153050"/>
+      <w:r>
+        <w:t>Conclusões</w:t>
       </w:r>
       <w:bookmarkEnd w:id="6"/>
     </w:p>
@@ -1952,16 +2039,40 @@
           <w:color w:val="FF0000"/>
         </w:rPr>
       </w:pPr>
-      <w:bookmarkStart w:id="7" w:name="_GoBack"/>
       <w:r>
         <w:rPr>
           <w:rFonts w:ascii="Avenir Book" w:hAnsi="Avenir Book"/>
           <w:color w:val="FF0000"/>
         </w:rPr>
+        <w:t>Escreva aqui as conclusões que achar devidas.</w:t>
+      </w:r>
+    </w:p>
+    <w:p>
+      <w:pPr>
+        <w:pStyle w:val="Heading1"/>
+      </w:pPr>
+      <w:bookmarkStart w:id="7" w:name="_Toc509153051"/>
+      <w:r>
+        <w:t>Recursos</w:t>
+      </w:r>
+      <w:bookmarkEnd w:id="7"/>
+    </w:p>
+    <w:p>
+      <w:pPr>
+        <w:pStyle w:val="CorpoTexto"/>
+        <w:rPr>
+          <w:rFonts w:ascii="Avenir Book" w:hAnsi="Avenir Book"/>
+          <w:color w:val="FF0000"/>
+        </w:rPr>
+      </w:pPr>
+      <w:r>
+        <w:rPr>
+          <w:rFonts w:ascii="Avenir Book" w:hAnsi="Avenir Book"/>
+          <w:color w:val="FF0000"/>
+        </w:rPr>
         <w:t>Indique os recursos usados na realização do trabalho: bibliografia e software.</w:t>
       </w:r>
     </w:p>
-    <w:bookmarkEnd w:id="7"/>
     <w:sectPr>
       <w:headerReference w:type="even" r:id="rId9"/>
       <w:headerReference w:type="default" r:id="rId10"/>
@@ -2080,7 +2191,7 @@
         <w:rStyle w:val="PageNumber"/>
         <w:noProof/>
       </w:rPr>
-      <w:t>3</w:t>
+      <w:t>4</w:t>
     </w:r>
     <w:r>
       <w:rPr>
@@ -8316,7 +8427,7 @@
 </file>
 
 <file path=customXml/itemProps1.xml><?xml version="1.0" encoding="utf-8"?>
-<ds:datastoreItem xmlns:ds="http://schemas.openxmlformats.org/officeDocument/2006/customXml" ds:itemID="{DE88DB1B-FF2F-8144-A842-D88A6CEC4573}">
+<ds:datastoreItem xmlns:ds="http://schemas.openxmlformats.org/officeDocument/2006/customXml" ds:itemID="{B8540799-8098-5443-A2BC-0118A4E87E4C}">
   <ds:schemaRefs>
     <ds:schemaRef ds:uri="http://schemas.openxmlformats.org/officeDocument/2006/bibliography"/>
   </ds:schemaRefs>

</xml_diff>